<commit_message>
C documents, git pull fetch rebase
</commit_message>
<xml_diff>
--- a/Git/3. Undoing Git.docx
+++ b/Git/3. Undoing Git.docx
@@ -178,25 +178,7 @@
           <w:bCs/>
           <w:color w:val="FF0000"/>
         </w:rPr>
-        <w:t>git checkout &lt;</w:t>
-      </w:r>
-      <w:proofErr w:type="spellStart"/>
-      <w:r>
-        <w:rPr>
-          <w:b/>
-          <w:bCs/>
-          <w:color w:val="FF0000"/>
-        </w:rPr>
-        <w:t>commit_ID</w:t>
-      </w:r>
-      <w:proofErr w:type="spellEnd"/>
-      <w:r>
-        <w:rPr>
-          <w:b/>
-          <w:bCs/>
-          <w:color w:val="FF0000"/>
-        </w:rPr>
-        <w:t xml:space="preserve">&gt; </w:t>
+        <w:t xml:space="preserve">git checkout &lt;commit_ID&gt; </w:t>
       </w:r>
       <w:r>
         <w:rPr>
@@ -212,18 +194,8 @@
           <w:bCs/>
           <w:color w:val="FF0000"/>
         </w:rPr>
-        <w:t>path/to/file/or/</w:t>
-      </w:r>
-      <w:proofErr w:type="spellStart"/>
-      <w:r>
-        <w:rPr>
-          <w:b/>
-          <w:bCs/>
-          <w:color w:val="FF0000"/>
-        </w:rPr>
-        <w:t>dir</w:t>
-      </w:r>
-      <w:proofErr w:type="spellEnd"/>
+        <w:t>path/to/file/or/dir</w:t>
+      </w:r>
       <w:r>
         <w:rPr>
           <w:b/>
@@ -274,41 +246,32 @@
         </w:rPr>
         <w:t xml:space="preserve">discard the </w:t>
       </w:r>
-      <w:proofErr w:type="spellStart"/>
       <w:r>
         <w:rPr>
           <w:highlight w:val="yellow"/>
           <w:lang w:val="en-US"/>
         </w:rPr>
-        <w:t>unstaged</w:t>
-      </w:r>
-      <w:proofErr w:type="spellEnd"/>
+        <w:t xml:space="preserve">unstaged </w:t>
+      </w:r>
       <w:r>
         <w:rPr>
           <w:highlight w:val="yellow"/>
           <w:lang w:val="en-US"/>
         </w:rPr>
+        <w:t>changes</w:t>
+      </w:r>
+      <w:r>
+        <w:rPr>
+          <w:lang w:val="en-US"/>
+        </w:rPr>
+        <w:t xml:space="preserve"> in the working repository</w:t>
+      </w:r>
+      <w:r>
+        <w:rPr>
+          <w:lang w:val="en-US"/>
+        </w:rPr>
         <w:t xml:space="preserve"> </w:t>
       </w:r>
-      <w:r>
-        <w:rPr>
-          <w:highlight w:val="yellow"/>
-          <w:lang w:val="en-US"/>
-        </w:rPr>
-        <w:t>changes</w:t>
-      </w:r>
-      <w:r>
-        <w:rPr>
-          <w:lang w:val="en-US"/>
-        </w:rPr>
-        <w:t xml:space="preserve"> in the working repository</w:t>
-      </w:r>
-      <w:r>
-        <w:rPr>
-          <w:lang w:val="en-US"/>
-        </w:rPr>
-        <w:t xml:space="preserve"> </w:t>
-      </w:r>
     </w:p>
     <w:p>
       <w:pPr>
@@ -343,18 +306,8 @@
           <w:bCs/>
           <w:color w:val="FF0000"/>
         </w:rPr>
-        <w:t>path/to/file/or/</w:t>
-      </w:r>
-      <w:proofErr w:type="spellStart"/>
-      <w:r>
-        <w:rPr>
-          <w:b/>
-          <w:bCs/>
-          <w:color w:val="FF0000"/>
-        </w:rPr>
-        <w:t>dir</w:t>
-      </w:r>
-      <w:proofErr w:type="spellEnd"/>
+        <w:t>path/to/file/or/dir</w:t>
+      </w:r>
       <w:r>
         <w:rPr>
           <w:b/>
@@ -400,7 +353,6 @@
         </w:rPr>
         <w:t xml:space="preserve">If we want to </w:t>
       </w:r>
-      <w:proofErr w:type="spellStart"/>
       <w:r>
         <w:rPr>
           <w:highlight w:val="yellow"/>
@@ -408,7 +360,6 @@
         </w:rPr>
         <w:t>unstage</w:t>
       </w:r>
-      <w:proofErr w:type="spellEnd"/>
       <w:r>
         <w:rPr>
           <w:lang w:val="en-US"/>
@@ -448,18 +399,8 @@
           <w:bCs/>
           <w:color w:val="FF0000"/>
         </w:rPr>
-        <w:t>path/to/file/or/</w:t>
-      </w:r>
-      <w:proofErr w:type="spellStart"/>
-      <w:r>
-        <w:rPr>
-          <w:b/>
-          <w:bCs/>
-          <w:color w:val="FF0000"/>
-        </w:rPr>
-        <w:t>dir</w:t>
-      </w:r>
-      <w:proofErr w:type="spellEnd"/>
+        <w:t>path/to/file/or/dir</w:t>
+      </w:r>
       <w:r>
         <w:rPr>
           <w:b/>
@@ -498,25 +439,7 @@
           <w:iCs/>
           <w:lang w:val="en-US"/>
         </w:rPr>
-        <w:t xml:space="preserve">if we want to undo every </w:t>
-      </w:r>
-      <w:proofErr w:type="gramStart"/>
-      <w:r>
-        <w:rPr>
-          <w:i/>
-          <w:iCs/>
-          <w:lang w:val="en-US"/>
-        </w:rPr>
-        <w:t>files</w:t>
-      </w:r>
-      <w:proofErr w:type="gramEnd"/>
-      <w:r>
-        <w:rPr>
-          <w:i/>
-          <w:iCs/>
-          <w:lang w:val="en-US"/>
-        </w:rPr>
-        <w:t>)</w:t>
+        <w:t>if we want to undo every files)</w:t>
       </w:r>
     </w:p>
     <w:p>
@@ -637,25 +560,35 @@
           <w:i/>
           <w:iCs/>
         </w:rPr>
-        <w:t>git reset –soft HEAD~1 </w:t>
-      </w:r>
-      <w:r>
-        <w:rPr>
+        <w:t xml:space="preserve">git reset </w:t>
+      </w:r>
+      <w:r>
+        <w:rPr>
+          <w:b/>
+          <w:bCs/>
           <w:i/>
           <w:iCs/>
         </w:rPr>
+        <w:t>--</w:t>
+      </w:r>
+      <w:r>
+        <w:rPr>
+          <w:b/>
+          <w:bCs/>
+          <w:i/>
+          <w:iCs/>
+        </w:rPr>
+        <w:t>soft HEAD~1 </w:t>
+      </w:r>
+      <w:r>
+        <w:rPr>
+          <w:i/>
+          <w:iCs/>
+        </w:rPr>
         <w:t>– </w:t>
       </w:r>
       <w:r>
-        <w:t xml:space="preserve">This command will remove the commit but would not </w:t>
-      </w:r>
-      <w:proofErr w:type="spellStart"/>
-      <w:r>
-        <w:t>unstage</w:t>
-      </w:r>
-      <w:proofErr w:type="spellEnd"/>
-      <w:r>
-        <w:t xml:space="preserve"> a file. Our changes still would be in the staging area.</w:t>
+        <w:t>This command will remove the commit but would not unstage a file. Our changes still would be in the staging area.</w:t>
       </w:r>
     </w:p>
     <w:p>
@@ -672,10 +605,7 @@
           <w:i/>
           <w:iCs/>
         </w:rPr>
-        <w:t>git reset –mixed HEAD~1</w:t>
-      </w:r>
-      <w:r>
-        <w:t> or </w:t>
+        <w:t xml:space="preserve">git reset </w:t>
       </w:r>
       <w:r>
         <w:rPr>
@@ -684,18 +614,31 @@
           <w:i/>
           <w:iCs/>
         </w:rPr>
+        <w:t>--</w:t>
+      </w:r>
+      <w:r>
+        <w:rPr>
+          <w:b/>
+          <w:bCs/>
+          <w:i/>
+          <w:iCs/>
+        </w:rPr>
+        <w:t>mixed HEAD~1</w:t>
+      </w:r>
+      <w:r>
+        <w:t> or </w:t>
+      </w:r>
+      <w:r>
+        <w:rPr>
+          <w:b/>
+          <w:bCs/>
+          <w:i/>
+          <w:iCs/>
+        </w:rPr>
         <w:t>git reset HEAD~1 – </w:t>
       </w:r>
       <w:r>
-        <w:t xml:space="preserve">This is the default command that we have used in the above example which removes the commit as well as </w:t>
-      </w:r>
-      <w:proofErr w:type="spellStart"/>
-      <w:r>
-        <w:t>unstages</w:t>
-      </w:r>
-      <w:proofErr w:type="spellEnd"/>
-      <w:r>
-        <w:t xml:space="preserve"> the file and our changes are stored in the working directory.</w:t>
+        <w:t>This is the default command that we have used in the above example which removes the commit as well as unstages the file and our changes are stored in the working directory.</w:t>
       </w:r>
     </w:p>
     <w:p>
@@ -712,7 +655,25 @@
           <w:i/>
           <w:iCs/>
         </w:rPr>
-        <w:t>git reset –hard HEAD~1 – </w:t>
+        <w:t>git reset</w:t>
+      </w:r>
+      <w:r>
+        <w:rPr>
+          <w:b/>
+          <w:bCs/>
+          <w:i/>
+          <w:iCs/>
+        </w:rPr>
+        <w:t xml:space="preserve"> --</w:t>
+      </w:r>
+      <w:r>
+        <w:rPr>
+          <w:b/>
+          <w:bCs/>
+          <w:i/>
+          <w:iCs/>
+        </w:rPr>
+        <w:t>hard HEAD~1 – </w:t>
       </w:r>
       <w:r>
         <w:t>This command removes the commit as well as the changes from your working directory. This command can also be called destructive command as we would not be able to get back the changes so be careful while using this command.</w:t>
@@ -758,21 +719,7 @@
         <w:rPr>
           <w:lang w:val="en-US"/>
         </w:rPr>
-        <w:t xml:space="preserve">If we want to get rid of all the changes at some point. All the changes will not only be made </w:t>
-      </w:r>
-      <w:proofErr w:type="spellStart"/>
-      <w:r>
-        <w:rPr>
-          <w:lang w:val="en-US"/>
-        </w:rPr>
-        <w:t>unstaged</w:t>
-      </w:r>
-      <w:proofErr w:type="spellEnd"/>
-      <w:r>
-        <w:rPr>
-          <w:lang w:val="en-US"/>
-        </w:rPr>
-        <w:t>, but also completely removed.</w:t>
+        <w:t>If we want to get rid of all the changes at some point. All the changes will not only be made unstaged, but also completely removed.</w:t>
       </w:r>
     </w:p>
     <w:p>
@@ -792,7 +739,25 @@
           <w:color w:val="FF0000"/>
           <w:lang w:val="en-US"/>
         </w:rPr>
-        <w:t>git reset –hard &lt;commit-hash&gt;</w:t>
+        <w:t xml:space="preserve">git reset </w:t>
+      </w:r>
+      <w:r>
+        <w:rPr>
+          <w:b/>
+          <w:bCs/>
+          <w:color w:val="FF0000"/>
+          <w:lang w:val="en-US"/>
+        </w:rPr>
+        <w:t>--</w:t>
+      </w:r>
+      <w:r>
+        <w:rPr>
+          <w:b/>
+          <w:bCs/>
+          <w:color w:val="FF0000"/>
+          <w:lang w:val="en-US"/>
+        </w:rPr>
+        <w:t>hard &lt;commit-hash&gt;</w:t>
       </w:r>
     </w:p>
     <w:p>
@@ -828,45 +793,14 @@
           <w:lang w:val="en-US"/>
         </w:rPr>
       </w:pPr>
-      <w:proofErr w:type="gramStart"/>
-      <w:r>
-        <w:rPr>
-          <w:b/>
-          <w:bCs/>
-          <w:color w:val="FF0000"/>
-          <w:lang w:val="en-US"/>
-        </w:rPr>
-        <w:t>git</w:t>
-      </w:r>
-      <w:proofErr w:type="gramEnd"/>
-      <w:r>
-        <w:rPr>
-          <w:b/>
-          <w:bCs/>
-          <w:color w:val="FF0000"/>
-          <w:lang w:val="en-US"/>
-        </w:rPr>
-        <w:t xml:space="preserve"> revert &lt;</w:t>
-      </w:r>
-      <w:proofErr w:type="spellStart"/>
-      <w:r>
-        <w:rPr>
-          <w:b/>
-          <w:bCs/>
-          <w:color w:val="FF0000"/>
-          <w:lang w:val="en-US"/>
-        </w:rPr>
-        <w:t>commit_ID</w:t>
-      </w:r>
-      <w:proofErr w:type="spellEnd"/>
-      <w:r>
-        <w:rPr>
-          <w:b/>
-          <w:bCs/>
-          <w:color w:val="FF0000"/>
-          <w:lang w:val="en-US"/>
-        </w:rPr>
-        <w:t>&gt;</w:t>
+      <w:r>
+        <w:rPr>
+          <w:b/>
+          <w:bCs/>
+          <w:color w:val="FF0000"/>
+          <w:lang w:val="en-US"/>
+        </w:rPr>
+        <w:t>git revert &lt;commit_ID&gt;</w:t>
       </w:r>
       <w:r>
         <w:rPr>
@@ -901,33 +835,7 @@
           <w:iCs/>
           <w:color w:val="FF0000"/>
         </w:rPr>
-        <w:t>&lt;path/to/file/or/</w:t>
-      </w:r>
-      <w:proofErr w:type="spellStart"/>
-      <w:r>
-        <w:rPr>
-          <w:i/>
-          <w:iCs/>
-          <w:color w:val="FF0000"/>
-        </w:rPr>
-        <w:t>dir</w:t>
-      </w:r>
-      <w:proofErr w:type="spellEnd"/>
-      <w:r>
-        <w:rPr>
-          <w:i/>
-          <w:iCs/>
-          <w:color w:val="FF0000"/>
-        </w:rPr>
-        <w:t>&gt;</w:t>
-      </w:r>
-      <w:r>
-        <w:rPr>
-          <w:i/>
-          <w:iCs/>
-          <w:color w:val="FF0000"/>
-        </w:rPr>
-        <w:t>)</w:t>
+        <w:t>&lt;path/to/file/or/dir&gt;)</w:t>
       </w:r>
     </w:p>
     <w:p>
@@ -1046,23 +954,21 @@
         </w:rPr>
         <w:t>"</w:t>
       </w:r>
-      <w:proofErr w:type="gramStart"/>
       <w:r>
         <w:rPr>
           <w:rFonts w:eastAsia="Times New Roman" w:cstheme="minorHAnsi"/>
           <w:color w:val="232629"/>
           <w:lang w:eastAsia="en-CA"/>
         </w:rPr>
-        <w:t>Say</w:t>
-      </w:r>
-      <w:proofErr w:type="gramEnd"/>
+        <w:t xml:space="preserve">Say we want to revert back to </w:t>
+      </w:r>
       <w:r>
         <w:rPr>
           <w:rFonts w:eastAsia="Times New Roman" w:cstheme="minorHAnsi"/>
           <w:color w:val="232629"/>
           <w:lang w:eastAsia="en-CA"/>
         </w:rPr>
-        <w:t xml:space="preserve"> we want to revert back to </w:t>
+        <w:t>0d1d7f</w:t>
       </w:r>
       <w:r>
         <w:rPr>
@@ -1070,14 +976,6 @@
           <w:color w:val="232629"/>
           <w:lang w:eastAsia="en-CA"/>
         </w:rPr>
-        <w:t>0d1d7f</w:t>
-      </w:r>
-      <w:r>
-        <w:rPr>
-          <w:rFonts w:eastAsia="Times New Roman" w:cstheme="minorHAnsi"/>
-          <w:color w:val="232629"/>
-          <w:lang w:eastAsia="en-CA"/>
-        </w:rPr>
         <w:t xml:space="preserve">c32. git log: </w:t>
       </w:r>
       <w:r>
@@ -1094,15 +992,7 @@
           <w:bdr w:val="none" w:sz="0" w:space="0" w:color="auto" w:frame="1"/>
           <w:lang w:eastAsia="en-CA"/>
         </w:rPr>
-        <w:t xml:space="preserve"> </w:t>
-      </w:r>
-      <w:r>
-        <w:rPr>
-          <w:rFonts w:eastAsia="Times New Roman" w:cstheme="minorHAnsi"/>
-          <w:bdr w:val="none" w:sz="0" w:space="0" w:color="auto" w:frame="1"/>
-          <w:lang w:eastAsia="en-CA"/>
-        </w:rPr>
-        <w:t>0d1d7fc32</w:t>
+        <w:t xml:space="preserve"> 0d1d7fc32</w:t>
       </w:r>
       <w:r>
         <w:rPr>
@@ -1193,23 +1083,13 @@
                 <w:lang w:eastAsia="en-CA"/>
               </w:rPr>
             </w:pPr>
-            <w:proofErr w:type="gramStart"/>
             <w:r>
               <w:rPr>
                 <w:rFonts w:eastAsia="Times New Roman" w:cstheme="minorHAnsi"/>
                 <w:bdr w:val="none" w:sz="0" w:space="0" w:color="auto" w:frame="1"/>
                 <w:lang w:eastAsia="en-CA"/>
               </w:rPr>
-              <w:t>git</w:t>
-            </w:r>
-            <w:proofErr w:type="gramEnd"/>
-            <w:r>
-              <w:rPr>
-                <w:rFonts w:eastAsia="Times New Roman" w:cstheme="minorHAnsi"/>
-                <w:bdr w:val="none" w:sz="0" w:space="0" w:color="auto" w:frame="1"/>
-                <w:lang w:eastAsia="en-CA"/>
-              </w:rPr>
-              <w:t xml:space="preserve"> revert a867b4af 25eee4ca 0766c053</w:t>
+              <w:t>git revert a867b4af 25eee4ca 0766c053</w:t>
             </w:r>
           </w:p>
           <w:p>
@@ -1309,25 +1189,7 @@
                 <w:bdr w:val="none" w:sz="0" w:space="0" w:color="auto" w:frame="1"/>
                 <w:lang w:eastAsia="en-CA"/>
               </w:rPr>
-              <w:t>git revert HEAD~</w:t>
-            </w:r>
-            <w:proofErr w:type="gramStart"/>
-            <w:r>
-              <w:rPr>
-                <w:rFonts w:eastAsia="Times New Roman" w:cstheme="minorHAnsi"/>
-                <w:bdr w:val="none" w:sz="0" w:space="0" w:color="auto" w:frame="1"/>
-                <w:lang w:eastAsia="en-CA"/>
-              </w:rPr>
-              <w:t>2..</w:t>
-            </w:r>
-            <w:proofErr w:type="gramEnd"/>
-            <w:r>
-              <w:rPr>
-                <w:rFonts w:eastAsia="Times New Roman" w:cstheme="minorHAnsi"/>
-                <w:bdr w:val="none" w:sz="0" w:space="0" w:color="auto" w:frame="1"/>
-                <w:lang w:eastAsia="en-CA"/>
-              </w:rPr>
-              <w:t>HEAD</w:t>
+              <w:t>git revert HEAD~2..HEAD</w:t>
             </w:r>
           </w:p>
           <w:p>
@@ -1427,25 +1289,7 @@
                 <w:bdr w:val="none" w:sz="0" w:space="0" w:color="auto" w:frame="1"/>
                 <w:lang w:eastAsia="en-CA"/>
               </w:rPr>
-              <w:t>git revert 0d1d7</w:t>
-            </w:r>
-            <w:proofErr w:type="gramStart"/>
-            <w:r>
-              <w:rPr>
-                <w:rFonts w:eastAsia="Times New Roman" w:cstheme="minorHAnsi"/>
-                <w:bdr w:val="none" w:sz="0" w:space="0" w:color="auto" w:frame="1"/>
-                <w:lang w:eastAsia="en-CA"/>
-              </w:rPr>
-              <w:t>fc..</w:t>
-            </w:r>
-            <w:proofErr w:type="gramEnd"/>
-            <w:r>
-              <w:rPr>
-                <w:rFonts w:eastAsia="Times New Roman" w:cstheme="minorHAnsi"/>
-                <w:bdr w:val="none" w:sz="0" w:space="0" w:color="auto" w:frame="1"/>
-                <w:lang w:eastAsia="en-CA"/>
-              </w:rPr>
-              <w:t>a867b4a</w:t>
+              <w:t>git revert 0d1d7fc..a867b4a</w:t>
             </w:r>
           </w:p>
           <w:p>
@@ -1539,41 +1383,13 @@
                 <w:lang w:eastAsia="en-CA"/>
               </w:rPr>
             </w:pPr>
-            <w:proofErr w:type="gramStart"/>
             <w:r>
               <w:rPr>
                 <w:rFonts w:eastAsia="Times New Roman" w:cstheme="minorHAnsi"/>
                 <w:bdr w:val="none" w:sz="0" w:space="0" w:color="auto" w:frame="1"/>
                 <w:lang w:eastAsia="en-CA"/>
               </w:rPr>
-              <w:t>git</w:t>
-            </w:r>
-            <w:proofErr w:type="gramEnd"/>
-            <w:r>
-              <w:rPr>
-                <w:rFonts w:eastAsia="Times New Roman" w:cstheme="minorHAnsi"/>
-                <w:bdr w:val="none" w:sz="0" w:space="0" w:color="auto" w:frame="1"/>
-                <w:lang w:eastAsia="en-CA"/>
-              </w:rPr>
-              <w:t xml:space="preserve"> revert -m 1 &lt;</w:t>
-            </w:r>
-            <w:proofErr w:type="spellStart"/>
-            <w:r>
-              <w:rPr>
-                <w:rFonts w:eastAsia="Times New Roman" w:cstheme="minorHAnsi"/>
-                <w:bdr w:val="none" w:sz="0" w:space="0" w:color="auto" w:frame="1"/>
-                <w:lang w:eastAsia="en-CA"/>
-              </w:rPr>
-              <w:t>merge_commit_sha</w:t>
-            </w:r>
-            <w:proofErr w:type="spellEnd"/>
-            <w:r>
-              <w:rPr>
-                <w:rFonts w:eastAsia="Times New Roman" w:cstheme="minorHAnsi"/>
-                <w:bdr w:val="none" w:sz="0" w:space="0" w:color="auto" w:frame="1"/>
-                <w:lang w:eastAsia="en-CA"/>
-              </w:rPr>
-              <w:t>&gt;</w:t>
+              <w:t>git revert -m 1 &lt;merge_commit_sha&gt;</w:t>
             </w:r>
           </w:p>
           <w:p>
@@ -1637,25 +1453,7 @@
                 <w:bdr w:val="none" w:sz="0" w:space="0" w:color="auto" w:frame="1"/>
                 <w:lang w:eastAsia="en-CA"/>
               </w:rPr>
-              <w:t># To get just one, you could use `rebase -</w:t>
-            </w:r>
-            <w:proofErr w:type="spellStart"/>
-            <w:r>
-              <w:rPr>
-                <w:rFonts w:eastAsia="Times New Roman" w:cstheme="minorHAnsi"/>
-                <w:bdr w:val="none" w:sz="0" w:space="0" w:color="auto" w:frame="1"/>
-                <w:lang w:eastAsia="en-CA"/>
-              </w:rPr>
-              <w:t>i</w:t>
-            </w:r>
-            <w:proofErr w:type="spellEnd"/>
-            <w:r>
-              <w:rPr>
-                <w:rFonts w:eastAsia="Times New Roman" w:cstheme="minorHAnsi"/>
-                <w:bdr w:val="none" w:sz="0" w:space="0" w:color="auto" w:frame="1"/>
-                <w:lang w:eastAsia="en-CA"/>
-              </w:rPr>
-              <w:t>` to squash them afterwards</w:t>
+              <w:t># To get just one, you could use `rebase -i` to squash them afterwards</w:t>
             </w:r>
           </w:p>
           <w:p>
@@ -1691,25 +1489,7 @@
                 <w:bdr w:val="none" w:sz="0" w:space="0" w:color="auto" w:frame="1"/>
                 <w:lang w:eastAsia="en-CA"/>
               </w:rPr>
-              <w:t xml:space="preserve"># </w:t>
-            </w:r>
-            <w:proofErr w:type="gramStart"/>
-            <w:r>
-              <w:rPr>
-                <w:rFonts w:eastAsia="Times New Roman" w:cstheme="minorHAnsi"/>
-                <w:bdr w:val="none" w:sz="0" w:space="0" w:color="auto" w:frame="1"/>
-                <w:lang w:eastAsia="en-CA"/>
-              </w:rPr>
-              <w:t>Or,</w:t>
-            </w:r>
-            <w:proofErr w:type="gramEnd"/>
-            <w:r>
-              <w:rPr>
-                <w:rFonts w:eastAsia="Times New Roman" w:cstheme="minorHAnsi"/>
-                <w:bdr w:val="none" w:sz="0" w:space="0" w:color="auto" w:frame="1"/>
-                <w:lang w:eastAsia="en-CA"/>
-              </w:rPr>
-              <w:t xml:space="preserve"> you could do it manually (be sure to do this at top level of the repo)</w:t>
+              <w:t># Or, you could do it manually (be sure to do this at top level of the repo)</w:t>
             </w:r>
           </w:p>
           <w:p>
@@ -1745,25 +1525,7 @@
                 <w:bdr w:val="none" w:sz="0" w:space="0" w:color="auto" w:frame="1"/>
                 <w:lang w:eastAsia="en-CA"/>
               </w:rPr>
-              <w:t xml:space="preserve"># </w:t>
-            </w:r>
-            <w:proofErr w:type="gramStart"/>
-            <w:r>
-              <w:rPr>
-                <w:rFonts w:eastAsia="Times New Roman" w:cstheme="minorHAnsi"/>
-                <w:bdr w:val="none" w:sz="0" w:space="0" w:color="auto" w:frame="1"/>
-                <w:lang w:eastAsia="en-CA"/>
-              </w:rPr>
-              <w:t>get</w:t>
-            </w:r>
-            <w:proofErr w:type="gramEnd"/>
-            <w:r>
-              <w:rPr>
-                <w:rFonts w:eastAsia="Times New Roman" w:cstheme="minorHAnsi"/>
-                <w:bdr w:val="none" w:sz="0" w:space="0" w:color="auto" w:frame="1"/>
-                <w:lang w:eastAsia="en-CA"/>
-              </w:rPr>
-              <w:t xml:space="preserve"> your index and work tree into the desired state, without changing HEAD:</w:t>
+              <w:t># get your index and work tree into the desired state, without changing HEAD:</w:t>
             </w:r>
           </w:p>
           <w:p>
@@ -1799,18 +1561,8 @@
                 <w:bdr w:val="none" w:sz="0" w:space="0" w:color="auto" w:frame="1"/>
                 <w:lang w:eastAsia="en-CA"/>
               </w:rPr>
-              <w:t>git checkout 0d1d7fc</w:t>
+              <w:t>git checkout 0d1d7fc32 .</w:t>
             </w:r>
-            <w:proofErr w:type="gramStart"/>
-            <w:r>
-              <w:rPr>
-                <w:rFonts w:eastAsia="Times New Roman" w:cstheme="minorHAnsi"/>
-                <w:bdr w:val="none" w:sz="0" w:space="0" w:color="auto" w:frame="1"/>
-                <w:lang w:eastAsia="en-CA"/>
-              </w:rPr>
-              <w:t>32 .</w:t>
-            </w:r>
-            <w:proofErr w:type="gramEnd"/>
           </w:p>
           <w:p>
             <w:pPr>
@@ -1971,27 +1723,7 @@
           <w:u w:val="single"/>
           <w:lang w:val="en-US"/>
         </w:rPr>
-        <w:t xml:space="preserve">Undo git </w:t>
-      </w:r>
-      <w:proofErr w:type="spellStart"/>
-      <w:r>
-        <w:rPr>
-          <w:b/>
-          <w:bCs/>
-          <w:u w:val="single"/>
-          <w:lang w:val="en-US"/>
-        </w:rPr>
-        <w:t>init</w:t>
-      </w:r>
-      <w:proofErr w:type="spellEnd"/>
-      <w:r>
-        <w:rPr>
-          <w:b/>
-          <w:bCs/>
-          <w:u w:val="single"/>
-          <w:lang w:val="en-US"/>
-        </w:rPr>
-        <w:t xml:space="preserve"> for the whole folder</w:t>
+        <w:t>Undo git init for the whole folder</w:t>
       </w:r>
       <w:r>
         <w:rPr>
@@ -2009,21 +1741,7 @@
         <w:rPr>
           <w:lang w:val="en-US"/>
         </w:rPr>
-        <w:t xml:space="preserve"> </w:t>
-      </w:r>
-      <w:proofErr w:type="gramStart"/>
-      <w:r>
-        <w:rPr>
-          <w:lang w:val="en-US"/>
-        </w:rPr>
-        <w:t>have to</w:t>
-      </w:r>
-      <w:proofErr w:type="gramEnd"/>
-      <w:r>
-        <w:rPr>
-          <w:lang w:val="en-US"/>
-        </w:rPr>
-        <w:t xml:space="preserve"> delete the whole .git file</w:t>
+        <w:t xml:space="preserve"> have to delete the whole .git file</w:t>
       </w:r>
     </w:p>
     <w:p>
@@ -2043,19 +1761,8 @@
           <w:color w:val="FF0000"/>
           <w:lang w:val="en-US"/>
         </w:rPr>
-        <w:t>rm -</w:t>
-      </w:r>
-      <w:proofErr w:type="gramStart"/>
-      <w:r>
-        <w:rPr>
-          <w:b/>
-          <w:bCs/>
-          <w:color w:val="FF0000"/>
-          <w:lang w:val="en-US"/>
-        </w:rPr>
-        <w:t>rf .git</w:t>
-      </w:r>
-      <w:proofErr w:type="gramEnd"/>
+        <w:t>rm -rf .git</w:t>
+      </w:r>
     </w:p>
     <w:p>
       <w:pPr>
@@ -3004,6 +2711,7 @@
   <w:style w:type="character" w:default="1" w:styleId="DefaultParagraphFont">
     <w:name w:val="Default Paragraph Font"/>
     <w:uiPriority w:val="1"/>
+    <w:semiHidden/>
     <w:unhideWhenUsed/>
   </w:style>
   <w:style w:type="table" w:default="1" w:styleId="TableNormal">

</xml_diff>

<commit_message>
c++ advanced. nlp learning
</commit_message>
<xml_diff>
--- a/Git/3. Undoing Git.docx
+++ b/Git/3. Undoing Git.docx
@@ -623,19 +623,23 @@
           <w:i/>
           <w:iCs/>
         </w:rPr>
-        <w:t>mixed HEAD~1</w:t>
-      </w:r>
-      <w:r>
-        <w:t> or </w:t>
-      </w:r>
-      <w:r>
-        <w:rPr>
-          <w:b/>
-          <w:bCs/>
+        <w:t xml:space="preserve">mixed HEAD~1 </w:t>
+      </w:r>
+      <w:r>
+        <w:rPr>
           <w:i/>
           <w:iCs/>
         </w:rPr>
-        <w:t>git reset HEAD~1 – </w:t>
+        <w:t>–</w:t>
+      </w:r>
+      <w:r>
+        <w:rPr>
+          <w:b/>
+          <w:bCs/>
+          <w:i/>
+          <w:iCs/>
+        </w:rPr>
+        <w:t> </w:t>
       </w:r>
       <w:r>
         <w:t>This is the default command that we have used in the above example which removes the commit as well as unstages the file and our changes are stored in the working directory.</w:t>

</xml_diff>